<commit_message>
did location specific fixes to try to get all through EPPASM at 100 draws
</commit_message>
<xml_diff>
--- a/lbd_anc_align/documentation.docx
+++ b/lbd_anc_align/documentation.docx
@@ -23,7 +23,144 @@
         <w:t xml:space="preserve"> attribute.</w:t>
       </w:r>
     </w:p>
-    <w:p/>
+    <w:p>
+      <w:r>
+        <w:t>Inputs:</w:t>
+      </w:r>
+    </w:p>
+    <w:p>
+      <w:pPr>
+        <w:pStyle w:val="ListParagraph"/>
+        <w:numPr>
+          <w:ilvl w:val="0"/>
+          <w:numId w:val="2"/>
+        </w:numPr>
+      </w:pPr>
+      <w:r>
+        <w:t>The input file is found at /homes/mwalte10t/</w:t>
+      </w:r>
+      <w:proofErr w:type="spellStart"/>
+      <w:r>
+        <w:t>gbdeppaiml</w:t>
+      </w:r>
+      <w:proofErr w:type="spellEnd"/>
+      <w:r>
+        <w:t>/</w:t>
+      </w:r>
+      <w:proofErr w:type="spellStart"/>
+      <w:r>
+        <w:t>lbd_anc_align</w:t>
+      </w:r>
+      <w:proofErr w:type="spellEnd"/>
+      <w:r>
+        <w:t>/inputs.csv</w:t>
+      </w:r>
+    </w:p>
+    <w:p>
+      <w:pPr>
+        <w:pStyle w:val="ListParagraph"/>
+        <w:numPr>
+          <w:ilvl w:val="0"/>
+          <w:numId w:val="2"/>
+        </w:numPr>
+      </w:pPr>
+      <w:r>
+        <w:t>The following need to be checked as they rely on inputs from LBD:</w:t>
+      </w:r>
+    </w:p>
+    <w:p>
+      <w:pPr>
+        <w:pStyle w:val="ListParagraph"/>
+        <w:numPr>
+          <w:ilvl w:val="1"/>
+          <w:numId w:val="2"/>
+        </w:numPr>
+        <w:spacing w:after="0" w:line="240" w:lineRule="auto"/>
+        <w:rPr>
+          <w:rFonts w:ascii="Calibri" w:eastAsia="Times New Roman" w:hAnsi="Calibri" w:cs="Calibri"/>
+          <w:color w:val="000000"/>
+        </w:rPr>
+      </w:pPr>
+      <w:proofErr w:type="spellStart"/>
+      <w:r>
+        <w:rPr>
+          <w:rFonts w:ascii="Calibri" w:eastAsia="Times New Roman" w:hAnsi="Calibri" w:cs="Calibri"/>
+          <w:color w:val="000000"/>
+        </w:rPr>
+        <w:t>lbd_anc_data</w:t>
+      </w:r>
+      <w:proofErr w:type="spellEnd"/>
+    </w:p>
+    <w:p>
+      <w:pPr>
+        <w:pStyle w:val="ListParagraph"/>
+        <w:numPr>
+          <w:ilvl w:val="2"/>
+          <w:numId w:val="2"/>
+        </w:numPr>
+      </w:pPr>
+      <w:proofErr w:type="spellStart"/>
+      <w:r>
+        <w:t>codetable</w:t>
+      </w:r>
+      <w:proofErr w:type="spellEnd"/>
+    </w:p>
+    <w:p>
+      <w:pPr>
+        <w:pStyle w:val="ListParagraph"/>
+        <w:numPr>
+          <w:ilvl w:val="1"/>
+          <w:numId w:val="2"/>
+        </w:numPr>
+      </w:pPr>
+      <w:proofErr w:type="spellStart"/>
+      <w:r>
+        <w:t>add_info</w:t>
+      </w:r>
+      <w:proofErr w:type="spellEnd"/>
+    </w:p>
+    <w:p>
+      <w:pPr>
+        <w:pStyle w:val="ListParagraph"/>
+        <w:numPr>
+          <w:ilvl w:val="1"/>
+          <w:numId w:val="2"/>
+        </w:numPr>
+      </w:pPr>
+      <w:proofErr w:type="spellStart"/>
+      <w:r>
+        <w:t>geo_coebook</w:t>
+      </w:r>
+      <w:proofErr w:type="spellEnd"/>
+    </w:p>
+    <w:p>
+      <w:pPr>
+        <w:pStyle w:val="ListParagraph"/>
+        <w:numPr>
+          <w:ilvl w:val="1"/>
+          <w:numId w:val="2"/>
+        </w:numPr>
+      </w:pPr>
+      <w:proofErr w:type="spellStart"/>
+      <w:r>
+        <w:t>rd</w:t>
+      </w:r>
+      <w:proofErr w:type="spellEnd"/>
+    </w:p>
+    <w:p>
+      <w:pPr>
+        <w:pStyle w:val="ListParagraph"/>
+        <w:numPr>
+          <w:ilvl w:val="1"/>
+          <w:numId w:val="2"/>
+        </w:numPr>
+      </w:pPr>
+      <w:r>
+        <w:t>lbd_anc_mean_est</w:t>
+      </w:r>
+      <w:bookmarkStart w:id="0" w:name="_GoBack"/>
+      <w:bookmarkEnd w:id="0"/>
+    </w:p>
     <w:p>
       <w:r>
         <w:t>Methods:</w:t>
@@ -80,34 +217,7 @@
       </w:r>
       <w:proofErr w:type="spellEnd"/>
       <w:r>
-        <w:t xml:space="preserve">() to indicate when this process should occur. Default is set as true, and if a country isn’t cleaned by the LBD team, it is turned off. Countries that are cleaned by the LBD team are found in </w:t>
-      </w:r>
-      <w:r>
-        <w:t>/share/</w:t>
-      </w:r>
-      <w:proofErr w:type="spellStart"/>
-      <w:r>
-        <w:t>hiv</w:t>
-      </w:r>
-      <w:proofErr w:type="spellEnd"/>
-      <w:r>
-        <w:t>/data/</w:t>
-      </w:r>
-      <w:proofErr w:type="spellStart"/>
-      <w:r>
-        <w:t>PJNZ_EPPASM_prepped_subpop</w:t>
-      </w:r>
-      <w:proofErr w:type="spellEnd"/>
-      <w:r>
-        <w:t>/</w:t>
-      </w:r>
-      <w:proofErr w:type="spellStart"/>
-      <w:r>
-        <w:t>lbd_anc</w:t>
-      </w:r>
-      <w:proofErr w:type="spellEnd"/>
-      <w:r>
-        <w:t>/</w:t>
+        <w:t xml:space="preserve">() to indicate when this process should occur. Default is set as true, and if a country isn’t cleaned by the LBD team, it is turned off. </w:t>
       </w:r>
     </w:p>
     <w:p>
@@ -138,26 +248,25 @@
         <w:t xml:space="preserve"> object from the </w:t>
       </w:r>
       <w:r>
-        <w:t>/share/</w:t>
-      </w:r>
-      <w:proofErr w:type="spellStart"/>
-      <w:r>
-        <w:t>hiv</w:t>
-      </w:r>
-      <w:proofErr w:type="spellEnd"/>
-      <w:r>
-        <w:t>/data/</w:t>
-      </w:r>
-      <w:proofErr w:type="spellStart"/>
-      <w:r>
-        <w:t>PJNZ_EPPASM_prepped_subpop</w:t>
-      </w:r>
-      <w:proofErr w:type="spellEnd"/>
-      <w:r>
-        <w:t>/</w:t>
-      </w:r>
-      <w:r>
-        <w:t xml:space="preserve"> directory. </w:t>
+        <w:t>directory that has the most recent, processed PJNZ files from UNAIDS.</w:t>
+      </w:r>
+    </w:p>
+    <w:p>
+      <w:pPr>
+        <w:pStyle w:val="ListParagraph"/>
+        <w:numPr>
+          <w:ilvl w:val="2"/>
+          <w:numId w:val="1"/>
+        </w:numPr>
+      </w:pPr>
+      <w:r>
+        <w:rPr>
+          <w:b/>
+        </w:rPr>
+        <w:t>Note: as of 1/28/2020, these are the 2019 files</w:t>
+      </w:r>
+      <w:r>
+        <w:t xml:space="preserve"> </w:t>
       </w:r>
     </w:p>
     <w:p>
@@ -169,10 +278,21 @@
         </w:numPr>
       </w:pPr>
       <w:r>
-        <w:t xml:space="preserve">The ANC data that has been processed by GBD using LBD methods is found in </w:t>
-      </w:r>
-      <w:r>
-        <w:t>/share/</w:t>
+        <w:t xml:space="preserve">The ANC data that has been processed by GBD using LBD methods is found </w:t>
+      </w:r>
+      <w:proofErr w:type="gramStart"/>
+      <w:r>
+        <w:t xml:space="preserve">in </w:t>
+      </w:r>
+      <w:r>
+        <w:t xml:space="preserve"> </w:t>
+      </w:r>
+      <w:r>
+        <w:t>/</w:t>
+      </w:r>
+      <w:proofErr w:type="gramEnd"/>
+      <w:r>
+        <w:t>share/</w:t>
       </w:r>
       <w:proofErr w:type="spellStart"/>
       <w:r>
@@ -199,10 +319,10 @@
         <w:t>/</w:t>
       </w:r>
       <w:r>
-        <w:t xml:space="preserve">offset/. These files were created in </w:t>
-      </w:r>
-      <w:r>
-        <w:t>/hiv_gbd2019/</w:t>
+        <w:t xml:space="preserve">. </w:t>
+      </w:r>
+      <w:r>
+        <w:t>These files were created in /hiv_gbd2019/</w:t>
       </w:r>
       <w:proofErr w:type="spellStart"/>
       <w:r>
@@ -210,18 +330,16 @@
       </w:r>
       <w:proofErr w:type="spellEnd"/>
       <w:r>
-        <w:t>/offsets/</w:t>
-      </w:r>
-      <w:proofErr w:type="spellStart"/>
-      <w:r>
-        <w:t>create_</w:t>
-      </w:r>
-      <w:proofErr w:type="gramStart"/>
-      <w:r>
-        <w:t>offsets.R</w:t>
-      </w:r>
-      <w:proofErr w:type="spellEnd"/>
-      <w:proofErr w:type="gramEnd"/>
+        <w:t>/</w:t>
+      </w:r>
+      <w:proofErr w:type="spellStart"/>
+      <w:r>
+        <w:t>lbd_anc_recreate.R</w:t>
+      </w:r>
+      <w:proofErr w:type="spellEnd"/>
+      <w:r>
+        <w:t xml:space="preserve">. </w:t>
+      </w:r>
     </w:p>
     <w:p>
       <w:pPr>
@@ -233,23 +351,116 @@
       </w:pPr>
       <w:proofErr w:type="spellStart"/>
       <w:r>
-        <w:t>Create_</w:t>
+        <w:t>Lbd_anc_</w:t>
       </w:r>
       <w:proofErr w:type="gramStart"/>
       <w:r>
-        <w:t>offsets.R</w:t>
+        <w:t>recreate.R</w:t>
       </w:r>
       <w:proofErr w:type="spellEnd"/>
       <w:proofErr w:type="gramEnd"/>
       <w:r>
-        <w:t xml:space="preserve"> reads in GBD cleaned data using LBD methods from </w:t>
-      </w:r>
-      <w:r>
-        <w:t>/share/</w:t>
-      </w:r>
-      <w:proofErr w:type="spellStart"/>
-      <w:r>
-        <w:t>hiv</w:t>
+        <w:t xml:space="preserve"> requires the following:</w:t>
+      </w:r>
+    </w:p>
+    <w:p>
+      <w:pPr>
+        <w:pStyle w:val="ListParagraph"/>
+        <w:numPr>
+          <w:ilvl w:val="3"/>
+          <w:numId w:val="1"/>
+        </w:numPr>
+      </w:pPr>
+      <w:r>
+        <w:t>/home/j/WORK/11_geospatial/10_mbg/hiv/unaids_anc/anc_data_2020_01_23.rds</w:t>
+      </w:r>
+    </w:p>
+    <w:p>
+      <w:pPr>
+        <w:pStyle w:val="ListParagraph"/>
+        <w:numPr>
+          <w:ilvl w:val="4"/>
+          <w:numId w:val="1"/>
+        </w:numPr>
+        <w:rPr>
+          <w:b/>
+        </w:rPr>
+      </w:pPr>
+      <w:r>
+        <w:t xml:space="preserve">Confer with LBD about the most finalized version of this file. </w:t>
+      </w:r>
+      <w:r>
+        <w:rPr>
+          <w:b/>
+        </w:rPr>
+        <w:t>This is up to date as of 1/28/2020.</w:t>
+      </w:r>
+    </w:p>
+    <w:p>
+      <w:pPr>
+        <w:pStyle w:val="ListParagraph"/>
+        <w:numPr>
+          <w:ilvl w:val="3"/>
+          <w:numId w:val="1"/>
+        </w:numPr>
+      </w:pPr>
+      <w:r>
+        <w:t>/homes/</w:t>
+      </w:r>
+      <w:r>
+        <w:t xml:space="preserve">mwalte10/lat_long_codetable.csv </w:t>
+      </w:r>
+    </w:p>
+    <w:p>
+      <w:pPr>
+        <w:pStyle w:val="ListParagraph"/>
+        <w:numPr>
+          <w:ilvl w:val="4"/>
+          <w:numId w:val="1"/>
+        </w:numPr>
+      </w:pPr>
+      <w:r>
+        <w:t>Created with /homes/mwalte10/</w:t>
+      </w:r>
+      <w:proofErr w:type="spellStart"/>
+      <w:r>
+        <w:t>gbdeppaiml</w:t>
+      </w:r>
+      <w:proofErr w:type="spellEnd"/>
+      <w:r>
+        <w:t>/</w:t>
+      </w:r>
+      <w:proofErr w:type="spellStart"/>
+      <w:r>
+        <w:t>lbd_anc_align</w:t>
+      </w:r>
+      <w:proofErr w:type="spellEnd"/>
+      <w:r>
+        <w:t>/</w:t>
+      </w:r>
+      <w:proofErr w:type="spellStart"/>
+      <w:r>
+        <w:t>lat_long.R</w:t>
+      </w:r>
+      <w:proofErr w:type="spellEnd"/>
+      <w:r>
+        <w:t>.</w:t>
+      </w:r>
+    </w:p>
+    <w:p>
+      <w:pPr>
+        <w:pStyle w:val="ListParagraph"/>
+        <w:numPr>
+          <w:ilvl w:val="3"/>
+          <w:numId w:val="1"/>
+        </w:numPr>
+      </w:pPr>
+      <w:r>
+        <w:t>Additional_info.csv, pulled from /</w:t>
+      </w:r>
+      <w:proofErr w:type="spellStart"/>
+      <w:r>
+        <w:t>lbd_hiv</w:t>
       </w:r>
       <w:proofErr w:type="spellEnd"/>
       <w:r>
@@ -257,47 +468,40 @@
       </w:r>
       <w:proofErr w:type="spellStart"/>
       <w:r>
-        <w:t>PJNZ_EPPASM_prepped_subpop</w:t>
-      </w:r>
-      <w:proofErr w:type="spellEnd"/>
-      <w:r>
-        <w:t>/</w:t>
-      </w:r>
-      <w:proofErr w:type="spellStart"/>
-      <w:r>
-        <w:t>lbd_anc</w:t>
-      </w:r>
-      <w:proofErr w:type="spellEnd"/>
-      <w:r>
-        <w:t>/</w:t>
-      </w:r>
-    </w:p>
-    <w:p>
-      <w:pPr>
-        <w:pStyle w:val="ListParagraph"/>
-        <w:numPr>
-          <w:ilvl w:val="2"/>
+        <w:t>anc</w:t>
+      </w:r>
+      <w:proofErr w:type="spellEnd"/>
+      <w:r>
+        <w:t>/1_data_extraction on Stash.</w:t>
+      </w:r>
+    </w:p>
+    <w:p>
+      <w:pPr>
+        <w:pStyle w:val="ListParagraph"/>
+        <w:numPr>
+          <w:ilvl w:val="3"/>
           <w:numId w:val="1"/>
         </w:numPr>
       </w:pPr>
       <w:r>
-        <w:t>These files get created in /hiv_gbd2019/</w:t>
-      </w:r>
-      <w:proofErr w:type="spellStart"/>
-      <w:r>
-        <w:t>lbd_anc_</w:t>
-      </w:r>
-      <w:proofErr w:type="gramStart"/>
-      <w:r>
-        <w:t>recreate.R</w:t>
-      </w:r>
-      <w:proofErr w:type="spellEnd"/>
-      <w:proofErr w:type="gramEnd"/>
-      <w:r>
-        <w:t xml:space="preserve"> by taking the raw data and using some of the processing techniques that LBD developed. </w:t>
-      </w:r>
-      <w:bookmarkStart w:id="0" w:name="_GoBack"/>
-      <w:bookmarkEnd w:id="0"/>
+        <w:t>Final_geo_codebook_1_27_2020.csv, pulled from /</w:t>
+      </w:r>
+      <w:proofErr w:type="spellStart"/>
+      <w:r>
+        <w:t>lbd_hiv</w:t>
+      </w:r>
+      <w:proofErr w:type="spellEnd"/>
+      <w:r>
+        <w:t>/data/</w:t>
+      </w:r>
+      <w:proofErr w:type="spellStart"/>
+      <w:r>
+        <w:t>anc</w:t>
+      </w:r>
+      <w:proofErr w:type="spellEnd"/>
+      <w:r>
+        <w:t>/2_geomatchting on Stash.</w:t>
+      </w:r>
     </w:p>
     <w:p>
       <w:pPr>
@@ -308,31 +512,56 @@
         </w:numPr>
       </w:pPr>
       <w:r>
-        <w:t xml:space="preserve">In </w:t>
-      </w:r>
-      <w:proofErr w:type="spellStart"/>
-      <w:r>
-        <w:t>read_spec_</w:t>
+        <w:t xml:space="preserve">Offsets were added in </w:t>
+      </w:r>
+      <w:proofErr w:type="spellStart"/>
+      <w:r>
+        <w:t>c</w:t>
+      </w:r>
+      <w:r>
+        <w:t>reate_</w:t>
       </w:r>
       <w:proofErr w:type="gramStart"/>
       <w:r>
-        <w:t>object</w:t>
-      </w:r>
-      <w:proofErr w:type="spellEnd"/>
-      <w:r>
-        <w:t>(</w:t>
-      </w:r>
+        <w:t>offsets.R</w:t>
+      </w:r>
+      <w:proofErr w:type="spellEnd"/>
       <w:proofErr w:type="gramEnd"/>
       <w:r>
-        <w:t xml:space="preserve">), </w:t>
-      </w:r>
-      <w:proofErr w:type="spellStart"/>
-      <w:r>
-        <w:t>geo_adj</w:t>
-      </w:r>
-      <w:proofErr w:type="spellEnd"/>
-      <w:r>
-        <w:t>() generates the offsets based on XX and XX.</w:t>
+        <w:t xml:space="preserve"> reads in GBD cleaned data using LBD methods from </w:t>
+      </w:r>
+      <w:r>
+        <w:t>/share/</w:t>
+      </w:r>
+      <w:proofErr w:type="spellStart"/>
+      <w:r>
+        <w:t>hiv</w:t>
+      </w:r>
+      <w:proofErr w:type="spellEnd"/>
+      <w:r>
+        <w:t>/data/</w:t>
+      </w:r>
+      <w:proofErr w:type="spellStart"/>
+      <w:r>
+        <w:t>PJNZ_EPPASM_prepped_subpop</w:t>
+      </w:r>
+      <w:proofErr w:type="spellEnd"/>
+      <w:r>
+        <w:t>/</w:t>
+      </w:r>
+      <w:proofErr w:type="spellStart"/>
+      <w:r>
+        <w:t>lbd_anc</w:t>
+      </w:r>
+      <w:proofErr w:type="spellEnd"/>
+      <w:r>
+        <w:t>/</w:t>
+      </w:r>
+    </w:p>
+    <w:p/>
+    <w:p>
+      <w:r>
+        <w:t>Diagnostics:</w:t>
       </w:r>
     </w:p>
     <w:p>
@@ -343,7 +572,167 @@
           <w:numId w:val="1"/>
         </w:numPr>
       </w:pPr>
-    </w:p>
+      <w:r>
+        <w:t>The primary diagnostic code is found in /homes/mwalte10/</w:t>
+      </w:r>
+      <w:proofErr w:type="spellStart"/>
+      <w:r>
+        <w:t>gbdeppaiml</w:t>
+      </w:r>
+      <w:proofErr w:type="spellEnd"/>
+      <w:r>
+        <w:t>/</w:t>
+      </w:r>
+      <w:proofErr w:type="spellStart"/>
+      <w:r>
+        <w:t>lbd_anc_align</w:t>
+      </w:r>
+      <w:proofErr w:type="spellEnd"/>
+      <w:r>
+        <w:t>/</w:t>
+      </w:r>
+      <w:proofErr w:type="spellStart"/>
+      <w:r>
+        <w:t>check_diff_plots.R</w:t>
+      </w:r>
+      <w:proofErr w:type="spellEnd"/>
+      <w:r>
+        <w:t xml:space="preserve">. This contains the </w:t>
+      </w:r>
+      <w:proofErr w:type="spellStart"/>
+      <w:r>
+        <w:t>diff_</w:t>
+      </w:r>
+      <w:proofErr w:type="gramStart"/>
+      <w:r>
+        <w:t>arise</w:t>
+      </w:r>
+      <w:proofErr w:type="spellEnd"/>
+      <w:r>
+        <w:t>(</w:t>
+      </w:r>
+      <w:proofErr w:type="gramEnd"/>
+      <w:r>
+        <w:t xml:space="preserve">) functions which shows the differences in data between raw, old, and new data in a scatter plot. </w:t>
+      </w:r>
+    </w:p>
+    <w:p>
+      <w:pPr>
+        <w:pStyle w:val="ListParagraph"/>
+        <w:numPr>
+          <w:ilvl w:val="1"/>
+          <w:numId w:val="1"/>
+        </w:numPr>
+      </w:pPr>
+      <w:r>
+        <w:t xml:space="preserve">Raw: pulls from the most recent </w:t>
+      </w:r>
+      <w:proofErr w:type="spellStart"/>
+      <w:r>
+        <w:t>PJNZ_prepped</w:t>
+      </w:r>
+      <w:proofErr w:type="spellEnd"/>
+      <w:r>
+        <w:t xml:space="preserve"> folder. Requires </w:t>
+      </w:r>
+      <w:proofErr w:type="spellStart"/>
+      <w:r>
+        <w:t>loc</w:t>
+      </w:r>
+      <w:proofErr w:type="spellEnd"/>
+      <w:r>
+        <w:t xml:space="preserve"> argument.</w:t>
+      </w:r>
+    </w:p>
+    <w:p>
+      <w:pPr>
+        <w:pStyle w:val="ListParagraph"/>
+        <w:numPr>
+          <w:ilvl w:val="1"/>
+          <w:numId w:val="1"/>
+        </w:numPr>
+      </w:pPr>
+      <w:r>
+        <w:t xml:space="preserve">Old: pulls from the </w:t>
+      </w:r>
+      <w:proofErr w:type="spellStart"/>
+      <w:r>
+        <w:t>dt</w:t>
+      </w:r>
+      <w:proofErr w:type="spellEnd"/>
+      <w:r>
+        <w:t xml:space="preserve"> object that is created and saved as a part of </w:t>
+      </w:r>
+      <w:proofErr w:type="spellStart"/>
+      <w:r>
+        <w:t>main.R</w:t>
+      </w:r>
+      <w:proofErr w:type="spellEnd"/>
+      <w:r>
+        <w:t>. These have been generated for /gbd19/190630_rhino runs onward. Requires the old run name in the form of /</w:t>
+      </w:r>
+      <w:proofErr w:type="spellStart"/>
+      <w:r>
+        <w:t>gbdyear</w:t>
+      </w:r>
+      <w:proofErr w:type="spellEnd"/>
+      <w:r>
+        <w:t>/</w:t>
+      </w:r>
+      <w:proofErr w:type="spellStart"/>
+      <w:r>
+        <w:t>oldrun_name</w:t>
+      </w:r>
+      <w:proofErr w:type="spellEnd"/>
+      <w:r>
+        <w:t xml:space="preserve">. </w:t>
+      </w:r>
+    </w:p>
+    <w:p>
+      <w:pPr>
+        <w:pStyle w:val="ListParagraph"/>
+        <w:numPr>
+          <w:ilvl w:val="1"/>
+          <w:numId w:val="1"/>
+        </w:numPr>
+      </w:pPr>
+      <w:r>
+        <w:t xml:space="preserve">New: pulls from the </w:t>
+      </w:r>
+      <w:proofErr w:type="spellStart"/>
+      <w:r>
+        <w:t>dt</w:t>
+      </w:r>
+      <w:proofErr w:type="spellEnd"/>
+      <w:r>
+        <w:t xml:space="preserve"> object that is created and saved as a part of </w:t>
+      </w:r>
+      <w:proofErr w:type="spellStart"/>
+      <w:r>
+        <w:t>main.R</w:t>
+      </w:r>
+      <w:proofErr w:type="spellEnd"/>
+      <w:r>
+        <w:t>. Requires the new run name in the form of /</w:t>
+      </w:r>
+      <w:proofErr w:type="spellStart"/>
+      <w:r>
+        <w:t>gbdyear</w:t>
+      </w:r>
+      <w:proofErr w:type="spellEnd"/>
+      <w:r>
+        <w:t>/</w:t>
+      </w:r>
+      <w:proofErr w:type="spellStart"/>
+      <w:r>
+        <w:t>newrun_name</w:t>
+      </w:r>
+      <w:proofErr w:type="spellEnd"/>
+      <w:r>
+        <w:t>.</w:t>
+      </w:r>
+    </w:p>
+    <w:p/>
     <w:sectPr>
       <w:pgSz w:w="12240" w:h="15840"/>
       <w:pgMar w:top="1440" w:right="1440" w:bottom="1440" w:left="1440" w:header="720" w:footer="720" w:gutter="0"/>
@@ -359,7 +748,120 @@
   <w:abstractNum w:abstractNumId="0" w15:restartNumberingAfterBreak="0">
     <w:nsid w:val="149C5B3C"/>
     <w:multiLevelType w:val="hybridMultilevel"/>
-    <w:tmpl w:val="AC2CB174"/>
+    <w:tmpl w:val="83E8C95A"/>
+    <w:lvl w:ilvl="0" w:tplc="04090001">
+      <w:start w:val="1"/>
+      <w:numFmt w:val="bullet"/>
+      <w:lvlText w:val=""/>
+      <w:lvlJc w:val="left"/>
+      <w:pPr>
+        <w:ind w:left="720" w:hanging="360"/>
+      </w:pPr>
+      <w:rPr>
+        <w:rFonts w:ascii="Symbol" w:hAnsi="Symbol" w:hint="default"/>
+      </w:rPr>
+    </w:lvl>
+    <w:lvl w:ilvl="1" w:tplc="04090003">
+      <w:start w:val="1"/>
+      <w:numFmt w:val="bullet"/>
+      <w:lvlText w:val="o"/>
+      <w:lvlJc w:val="left"/>
+      <w:pPr>
+        <w:ind w:left="1440" w:hanging="360"/>
+      </w:pPr>
+      <w:rPr>
+        <w:rFonts w:ascii="Courier New" w:hAnsi="Courier New" w:cs="Courier New" w:hint="default"/>
+      </w:rPr>
+    </w:lvl>
+    <w:lvl w:ilvl="2" w:tplc="04090005">
+      <w:start w:val="1"/>
+      <w:numFmt w:val="bullet"/>
+      <w:lvlText w:val=""/>
+      <w:lvlJc w:val="left"/>
+      <w:pPr>
+        <w:ind w:left="2160" w:hanging="360"/>
+      </w:pPr>
+      <w:rPr>
+        <w:rFonts w:ascii="Wingdings" w:hAnsi="Wingdings" w:hint="default"/>
+      </w:rPr>
+    </w:lvl>
+    <w:lvl w:ilvl="3" w:tplc="04090001">
+      <w:start w:val="1"/>
+      <w:numFmt w:val="bullet"/>
+      <w:lvlText w:val=""/>
+      <w:lvlJc w:val="left"/>
+      <w:pPr>
+        <w:ind w:left="2880" w:hanging="360"/>
+      </w:pPr>
+      <w:rPr>
+        <w:rFonts w:ascii="Symbol" w:hAnsi="Symbol" w:hint="default"/>
+      </w:rPr>
+    </w:lvl>
+    <w:lvl w:ilvl="4" w:tplc="04090003">
+      <w:start w:val="1"/>
+      <w:numFmt w:val="bullet"/>
+      <w:lvlText w:val="o"/>
+      <w:lvlJc w:val="left"/>
+      <w:pPr>
+        <w:ind w:left="3600" w:hanging="360"/>
+      </w:pPr>
+      <w:rPr>
+        <w:rFonts w:ascii="Courier New" w:hAnsi="Courier New" w:cs="Courier New" w:hint="default"/>
+      </w:rPr>
+    </w:lvl>
+    <w:lvl w:ilvl="5" w:tplc="04090005" w:tentative="1">
+      <w:start w:val="1"/>
+      <w:numFmt w:val="bullet"/>
+      <w:lvlText w:val=""/>
+      <w:lvlJc w:val="left"/>
+      <w:pPr>
+        <w:ind w:left="4320" w:hanging="360"/>
+      </w:pPr>
+      <w:rPr>
+        <w:rFonts w:ascii="Wingdings" w:hAnsi="Wingdings" w:hint="default"/>
+      </w:rPr>
+    </w:lvl>
+    <w:lvl w:ilvl="6" w:tplc="04090001" w:tentative="1">
+      <w:start w:val="1"/>
+      <w:numFmt w:val="bullet"/>
+      <w:lvlText w:val=""/>
+      <w:lvlJc w:val="left"/>
+      <w:pPr>
+        <w:ind w:left="5040" w:hanging="360"/>
+      </w:pPr>
+      <w:rPr>
+        <w:rFonts w:ascii="Symbol" w:hAnsi="Symbol" w:hint="default"/>
+      </w:rPr>
+    </w:lvl>
+    <w:lvl w:ilvl="7" w:tplc="04090003" w:tentative="1">
+      <w:start w:val="1"/>
+      <w:numFmt w:val="bullet"/>
+      <w:lvlText w:val="o"/>
+      <w:lvlJc w:val="left"/>
+      <w:pPr>
+        <w:ind w:left="5760" w:hanging="360"/>
+      </w:pPr>
+      <w:rPr>
+        <w:rFonts w:ascii="Courier New" w:hAnsi="Courier New" w:cs="Courier New" w:hint="default"/>
+      </w:rPr>
+    </w:lvl>
+    <w:lvl w:ilvl="8" w:tplc="04090005" w:tentative="1">
+      <w:start w:val="1"/>
+      <w:numFmt w:val="bullet"/>
+      <w:lvlText w:val=""/>
+      <w:lvlJc w:val="left"/>
+      <w:pPr>
+        <w:ind w:left="6480" w:hanging="360"/>
+      </w:pPr>
+      <w:rPr>
+        <w:rFonts w:ascii="Wingdings" w:hAnsi="Wingdings" w:hint="default"/>
+      </w:rPr>
+    </w:lvl>
+  </w:abstractNum>
+  <w:abstractNum w:abstractNumId="1" w15:restartNumberingAfterBreak="0">
+    <w:nsid w:val="1B00097B"/>
+    <w:multiLevelType w:val="hybridMultilevel"/>
+    <w:tmpl w:val="E5BC06EC"/>
     <w:lvl w:ilvl="0" w:tplc="04090001">
       <w:start w:val="1"/>
       <w:numFmt w:val="bullet"/>
@@ -471,6 +973,9 @@
   </w:abstractNum>
   <w:num w:numId="1">
     <w:abstractNumId w:val="0"/>
+  </w:num>
+  <w:num w:numId="2">
+    <w:abstractNumId w:val="1"/>
   </w:num>
 </w:numbering>
 </file>

</xml_diff>